<commit_message>
Week 2 project gold and bronze
</commit_message>
<xml_diff>
--- a/Week 2/GITHUB info.docx
+++ b/Week 2/GITHUB info.docx
@@ -15,7 +15,7 @@
           <w:sz w:val="32"/>
           <w:szCs w:val="32"/>
         </w:rPr>
-        <w:t xml:space="preserve">My </w:t>
+        <w:t xml:space="preserve">My GITHUB </w:t>
       </w:r>
       <w:proofErr w:type="spellStart"/>
       <w:r>
@@ -23,7 +23,7 @@
           <w:sz w:val="32"/>
           <w:szCs w:val="32"/>
         </w:rPr>
-        <w:t>github</w:t>
+        <w:t>gh</w:t>
       </w:r>
       <w:proofErr w:type="spellEnd"/>
       <w:r>
@@ -31,7 +31,7 @@
           <w:sz w:val="32"/>
           <w:szCs w:val="32"/>
         </w:rPr>
-        <w:t xml:space="preserve"> repository can be seen at the address below:</w:t>
+        <w:t>-pages can be viewed below:</w:t>
       </w:r>
     </w:p>
     <w:p>
@@ -47,7 +47,6 @@
       <w:pPr>
         <w:pStyle w:val="PlainText"/>
         <w:rPr>
-          <w:rStyle w:val="Hyperlink"/>
           <w:sz w:val="32"/>
           <w:szCs w:val="32"/>
         </w:rPr>
@@ -59,7 +58,7 @@
             <w:sz w:val="32"/>
             <w:szCs w:val="32"/>
           </w:rPr>
-          <w:t>https://github.com/b15783/mdv-projects.git</w:t>
+          <w:t>http://b15783.github.io/MiU/</w:t>
         </w:r>
       </w:hyperlink>
     </w:p>
@@ -67,7 +66,6 @@
       <w:pPr>
         <w:pStyle w:val="PlainText"/>
         <w:rPr>
-          <w:rStyle w:val="Hyperlink"/>
           <w:sz w:val="32"/>
           <w:szCs w:val="32"/>
         </w:rPr>
@@ -78,6 +76,16 @@
         <w:pStyle w:val="PlainText"/>
         <w:rPr>
           <w:rStyle w:val="Hyperlink"/>
+          <w:sz w:val="32"/>
+          <w:szCs w:val="32"/>
+        </w:rPr>
+      </w:pPr>
+    </w:p>
+    <w:p>
+      <w:pPr>
+        <w:pStyle w:val="PlainText"/>
+        <w:rPr>
+          <w:rStyle w:val="Hyperlink"/>
           <w:color w:val="76923C" w:themeColor="accent3" w:themeShade="BF"/>
           <w:sz w:val="32"/>
           <w:szCs w:val="32"/>
@@ -92,7 +100,17 @@
           <w:szCs w:val="32"/>
           <w:u w:val="none"/>
         </w:rPr>
-        <w:t>Repository for Week 1 html file below:</w:t>
+        <w:t>Repository for Week 2</w:t>
+      </w:r>
+      <w:r>
+        <w:rPr>
+          <w:rStyle w:val="Hyperlink"/>
+          <w:color w:val="76923C" w:themeColor="accent3" w:themeShade="BF"/>
+          <w:sz w:val="32"/>
+          <w:szCs w:val="32"/>
+          <w:u w:val="none"/>
+        </w:rPr>
+        <w:t xml:space="preserve"> html file below:</w:t>
       </w:r>
     </w:p>
     <w:p>
@@ -121,7 +139,15 @@
             <w:sz w:val="32"/>
             <w:szCs w:val="32"/>
           </w:rPr>
-          <w:t>https://github.com/b15783/mdv-projects/blob/maste</w:t>
+          <w:t>https://github.com/b15783/mdv</w:t>
+        </w:r>
+        <w:r>
+          <w:rPr>
+            <w:rStyle w:val="Hyperlink"/>
+            <w:sz w:val="32"/>
+            <w:szCs w:val="32"/>
+          </w:rPr>
+          <w:t>-projects</w:t>
         </w:r>
         <w:bookmarkStart w:id="0" w:name="_GoBack"/>
         <w:bookmarkEnd w:id="0"/>
@@ -131,7 +157,31 @@
             <w:sz w:val="32"/>
             <w:szCs w:val="32"/>
           </w:rPr>
-          <w:t>r/MIU/Week 1/index.html</w:t>
+          <w:t>/blob/master/MIU/Week 2</w:t>
+        </w:r>
+        <w:r>
+          <w:rPr>
+            <w:rStyle w:val="Hyperlink"/>
+            <w:sz w:val="32"/>
+            <w:szCs w:val="32"/>
+          </w:rPr>
+          <w:t>/</w:t>
+        </w:r>
+        <w:r>
+          <w:rPr>
+            <w:rStyle w:val="Hyperlink"/>
+            <w:sz w:val="32"/>
+            <w:szCs w:val="32"/>
+          </w:rPr>
+          <w:t>Gold</w:t>
+        </w:r>
+        <w:r>
+          <w:rPr>
+            <w:rStyle w:val="Hyperlink"/>
+            <w:sz w:val="32"/>
+            <w:szCs w:val="32"/>
+          </w:rPr>
+          <w:t>index.html</w:t>
         </w:r>
       </w:hyperlink>
     </w:p>

</xml_diff>

<commit_message>
Final rev for submission
</commit_message>
<xml_diff>
--- a/Week 2/GITHUB info.docx
+++ b/Week 2/GITHUB info.docx
@@ -10,6 +10,7 @@
           <w:szCs w:val="32"/>
         </w:rPr>
       </w:pPr>
+      <w:bookmarkStart w:id="0" w:name="_GoBack"/>
       <w:r>
         <w:rPr>
           <w:sz w:val="32"/>
@@ -34,6 +35,7 @@
         <w:t>-pages can be viewed below:</w:t>
       </w:r>
     </w:p>
+    <w:bookmarkEnd w:id="0"/>
     <w:p>
       <w:pPr>
         <w:pStyle w:val="PlainText"/>
@@ -118,6 +120,7 @@
         <w:pStyle w:val="PlainText"/>
         <w:rPr>
           <w:rStyle w:val="Hyperlink"/>
+          <w:color w:val="76923C" w:themeColor="accent3" w:themeShade="BF"/>
           <w:sz w:val="32"/>
           <w:szCs w:val="32"/>
           <w:u w:val="none"/>
@@ -139,49 +142,7 @@
             <w:sz w:val="32"/>
             <w:szCs w:val="32"/>
           </w:rPr>
-          <w:t>https://github.com/b15783/mdv</w:t>
-        </w:r>
-        <w:r>
-          <w:rPr>
-            <w:rStyle w:val="Hyperlink"/>
-            <w:sz w:val="32"/>
-            <w:szCs w:val="32"/>
-          </w:rPr>
-          <w:t>-projects</w:t>
-        </w:r>
-        <w:bookmarkStart w:id="0" w:name="_GoBack"/>
-        <w:bookmarkEnd w:id="0"/>
-        <w:r>
-          <w:rPr>
-            <w:rStyle w:val="Hyperlink"/>
-            <w:sz w:val="32"/>
-            <w:szCs w:val="32"/>
-          </w:rPr>
-          <w:t>/blob/master/MIU/Week 2</w:t>
-        </w:r>
-        <w:r>
-          <w:rPr>
-            <w:rStyle w:val="Hyperlink"/>
-            <w:sz w:val="32"/>
-            <w:szCs w:val="32"/>
-          </w:rPr>
-          <w:t>/</w:t>
-        </w:r>
-        <w:r>
-          <w:rPr>
-            <w:rStyle w:val="Hyperlink"/>
-            <w:sz w:val="32"/>
-            <w:szCs w:val="32"/>
-          </w:rPr>
-          <w:t>Gold</w:t>
-        </w:r>
-        <w:r>
-          <w:rPr>
-            <w:rStyle w:val="Hyperlink"/>
-            <w:sz w:val="32"/>
-            <w:szCs w:val="32"/>
-          </w:rPr>
-          <w:t>index.html</w:t>
+          <w:t>https://github.com/b15783/MiU/tree/gh-pages/Week 2</w:t>
         </w:r>
       </w:hyperlink>
     </w:p>

</xml_diff>